<commit_message>
This commit will add week 22, 23, 24, 25 and name changes
</commit_message>
<xml_diff>
--- a/Week 13 - SQL Basics/My SQL Cheat Sheet.docx
+++ b/Week 13 - SQL Basics/My SQL Cheat Sheet.docx
@@ -6,11 +6,19 @@
       <w:pPr>
         <w:rPr>
           <w:rFonts w:ascii="Calibri" w:hAnsi="Calibri" w:cs="Calibri"/>
-        </w:rPr>
-      </w:pPr>
-      <w:r>
-        <w:rPr>
-          <w:rFonts w:ascii="Calibri" w:hAnsi="Calibri" w:cs="Calibri"/>
+          <w:b/>
+          <w:bCs/>
+          <w:sz w:val="28"/>
+          <w:szCs w:val="28"/>
+        </w:rPr>
+      </w:pPr>
+      <w:r>
+        <w:rPr>
+          <w:rFonts w:ascii="Calibri" w:hAnsi="Calibri" w:cs="Calibri"/>
+          <w:b/>
+          <w:bCs/>
+          <w:sz w:val="28"/>
+          <w:szCs w:val="28"/>
         </w:rPr>
         <w:t>DDL Commands</w:t>
       </w:r>
@@ -25,47 +33,103 @@
         <w:rPr>
           <w:rFonts w:ascii="Calibri" w:hAnsi="Calibri" w:cs="Calibri"/>
         </w:rPr>
-        <w:t>CREATE DATABASE campusx;</w:t>
-      </w:r>
-    </w:p>
-    <w:p>
-      <w:pPr>
-        <w:rPr>
-          <w:rFonts w:ascii="Calibri" w:hAnsi="Calibri" w:cs="Calibri"/>
-        </w:rPr>
-      </w:pPr>
-      <w:r>
-        <w:rPr>
-          <w:rFonts w:ascii="Calibri" w:hAnsi="Calibri" w:cs="Calibri"/>
-        </w:rPr>
-        <w:t>DROP DATABASE campusx;</w:t>
-      </w:r>
-    </w:p>
-    <w:p>
-      <w:pPr>
-        <w:rPr>
-          <w:rFonts w:ascii="Calibri" w:hAnsi="Calibri" w:cs="Calibri"/>
-        </w:rPr>
-      </w:pPr>
-      <w:r>
-        <w:rPr>
-          <w:rFonts w:ascii="Calibri" w:hAnsi="Calibri" w:cs="Calibri"/>
-        </w:rPr>
-        <w:t>CREATE DATABASE IF NOT EXISTS campusx;</w:t>
-      </w:r>
-    </w:p>
-    <w:p>
-      <w:pPr>
-        <w:rPr>
-          <w:rFonts w:ascii="Calibri" w:hAnsi="Calibri" w:cs="Calibri"/>
-        </w:rPr>
-      </w:pPr>
-      <w:r>
-        <w:rPr>
-          <w:rFonts w:ascii="Calibri" w:hAnsi="Calibri" w:cs="Calibri"/>
-        </w:rPr>
-        <w:t>DROP DATABASE IF EXISTS campusx</w:t>
-      </w:r>
+        <w:t xml:space="preserve">CREATE DATABASE </w:t>
+      </w:r>
+      <w:proofErr w:type="spellStart"/>
+      <w:proofErr w:type="gramStart"/>
+      <w:r>
+        <w:rPr>
+          <w:rFonts w:ascii="Calibri" w:hAnsi="Calibri" w:cs="Calibri"/>
+        </w:rPr>
+        <w:t>campusx</w:t>
+      </w:r>
+      <w:proofErr w:type="spellEnd"/>
+      <w:r>
+        <w:rPr>
+          <w:rFonts w:ascii="Calibri" w:hAnsi="Calibri" w:cs="Calibri"/>
+        </w:rPr>
+        <w:t>;</w:t>
+      </w:r>
+      <w:proofErr w:type="gramEnd"/>
+    </w:p>
+    <w:p>
+      <w:pPr>
+        <w:rPr>
+          <w:rFonts w:ascii="Calibri" w:hAnsi="Calibri" w:cs="Calibri"/>
+        </w:rPr>
+      </w:pPr>
+      <w:r>
+        <w:rPr>
+          <w:rFonts w:ascii="Calibri" w:hAnsi="Calibri" w:cs="Calibri"/>
+        </w:rPr>
+        <w:t xml:space="preserve">DROP DATABASE </w:t>
+      </w:r>
+      <w:proofErr w:type="spellStart"/>
+      <w:proofErr w:type="gramStart"/>
+      <w:r>
+        <w:rPr>
+          <w:rFonts w:ascii="Calibri" w:hAnsi="Calibri" w:cs="Calibri"/>
+        </w:rPr>
+        <w:t>campusx</w:t>
+      </w:r>
+      <w:proofErr w:type="spellEnd"/>
+      <w:r>
+        <w:rPr>
+          <w:rFonts w:ascii="Calibri" w:hAnsi="Calibri" w:cs="Calibri"/>
+        </w:rPr>
+        <w:t>;</w:t>
+      </w:r>
+      <w:proofErr w:type="gramEnd"/>
+    </w:p>
+    <w:p>
+      <w:pPr>
+        <w:rPr>
+          <w:rFonts w:ascii="Calibri" w:hAnsi="Calibri" w:cs="Calibri"/>
+        </w:rPr>
+      </w:pPr>
+      <w:r>
+        <w:rPr>
+          <w:rFonts w:ascii="Calibri" w:hAnsi="Calibri" w:cs="Calibri"/>
+        </w:rPr>
+        <w:t xml:space="preserve">CREATE DATABASE IF NOT EXISTS </w:t>
+      </w:r>
+      <w:proofErr w:type="spellStart"/>
+      <w:proofErr w:type="gramStart"/>
+      <w:r>
+        <w:rPr>
+          <w:rFonts w:ascii="Calibri" w:hAnsi="Calibri" w:cs="Calibri"/>
+        </w:rPr>
+        <w:t>campusx</w:t>
+      </w:r>
+      <w:proofErr w:type="spellEnd"/>
+      <w:r>
+        <w:rPr>
+          <w:rFonts w:ascii="Calibri" w:hAnsi="Calibri" w:cs="Calibri"/>
+        </w:rPr>
+        <w:t>;</w:t>
+      </w:r>
+      <w:proofErr w:type="gramEnd"/>
+    </w:p>
+    <w:p>
+      <w:pPr>
+        <w:rPr>
+          <w:rFonts w:ascii="Calibri" w:hAnsi="Calibri" w:cs="Calibri"/>
+        </w:rPr>
+      </w:pPr>
+      <w:r>
+        <w:rPr>
+          <w:rFonts w:ascii="Calibri" w:hAnsi="Calibri" w:cs="Calibri"/>
+        </w:rPr>
+        <w:t xml:space="preserve">DROP DATABASE IF EXISTS </w:t>
+      </w:r>
+      <w:proofErr w:type="spellStart"/>
+      <w:r>
+        <w:rPr>
+          <w:rFonts w:ascii="Calibri" w:hAnsi="Calibri" w:cs="Calibri"/>
+        </w:rPr>
+        <w:t>campusx</w:t>
+      </w:r>
+      <w:proofErr w:type="spellEnd"/>
     </w:p>
     <w:p>
       <w:pPr>
@@ -112,12 +176,14 @@
         </w:rPr>
         <w:t xml:space="preserve">CREATE TABLE </w:t>
       </w:r>
+      <w:proofErr w:type="spellStart"/>
       <w:r>
         <w:rPr>
           <w:rFonts w:ascii="Calibri" w:hAnsi="Calibri" w:cs="Calibri"/>
         </w:rPr>
         <w:t>table_name</w:t>
       </w:r>
+      <w:proofErr w:type="spellEnd"/>
       <w:r>
         <w:rPr>
           <w:rFonts w:ascii="Calibri" w:hAnsi="Calibri" w:cs="Calibri"/>
@@ -135,33 +201,117 @@
         <w:rPr>
           <w:rFonts w:ascii="Calibri" w:hAnsi="Calibri" w:cs="Calibri"/>
         </w:rPr>
-        <w:t xml:space="preserve">    col_name data_type,</w:t>
-      </w:r>
-    </w:p>
-    <w:p>
-      <w:pPr>
-        <w:rPr>
-          <w:rFonts w:ascii="Calibri" w:hAnsi="Calibri" w:cs="Calibri"/>
-        </w:rPr>
-      </w:pPr>
-      <w:r>
-        <w:rPr>
-          <w:rFonts w:ascii="Calibri" w:hAnsi="Calibri" w:cs="Calibri"/>
-        </w:rPr>
-        <w:t xml:space="preserve">    col_name data_type,</w:t>
-      </w:r>
-    </w:p>
-    <w:p>
-      <w:pPr>
-        <w:rPr>
-          <w:rFonts w:ascii="Calibri" w:hAnsi="Calibri" w:cs="Calibri"/>
-        </w:rPr>
-      </w:pPr>
-      <w:r>
-        <w:rPr>
-          <w:rFonts w:ascii="Calibri" w:hAnsi="Calibri" w:cs="Calibri"/>
-        </w:rPr>
-        <w:t xml:space="preserve">    col_name data_type,</w:t>
+        <w:t xml:space="preserve">    </w:t>
+      </w:r>
+      <w:proofErr w:type="spellStart"/>
+      <w:r>
+        <w:rPr>
+          <w:rFonts w:ascii="Calibri" w:hAnsi="Calibri" w:cs="Calibri"/>
+        </w:rPr>
+        <w:t>col_name</w:t>
+      </w:r>
+      <w:proofErr w:type="spellEnd"/>
+      <w:r>
+        <w:rPr>
+          <w:rFonts w:ascii="Calibri" w:hAnsi="Calibri" w:cs="Calibri"/>
+        </w:rPr>
+        <w:t xml:space="preserve"> </w:t>
+      </w:r>
+      <w:proofErr w:type="spellStart"/>
+      <w:r>
+        <w:rPr>
+          <w:rFonts w:ascii="Calibri" w:hAnsi="Calibri" w:cs="Calibri"/>
+        </w:rPr>
+        <w:t>data_type</w:t>
+      </w:r>
+      <w:proofErr w:type="spellEnd"/>
+      <w:r>
+        <w:rPr>
+          <w:rFonts w:ascii="Calibri" w:hAnsi="Calibri" w:cs="Calibri"/>
+        </w:rPr>
+        <w:t>,</w:t>
+      </w:r>
+    </w:p>
+    <w:p>
+      <w:pPr>
+        <w:rPr>
+          <w:rFonts w:ascii="Calibri" w:hAnsi="Calibri" w:cs="Calibri"/>
+        </w:rPr>
+      </w:pPr>
+      <w:r>
+        <w:rPr>
+          <w:rFonts w:ascii="Calibri" w:hAnsi="Calibri" w:cs="Calibri"/>
+        </w:rPr>
+        <w:t xml:space="preserve">    </w:t>
+      </w:r>
+      <w:proofErr w:type="spellStart"/>
+      <w:r>
+        <w:rPr>
+          <w:rFonts w:ascii="Calibri" w:hAnsi="Calibri" w:cs="Calibri"/>
+        </w:rPr>
+        <w:t>col_name</w:t>
+      </w:r>
+      <w:proofErr w:type="spellEnd"/>
+      <w:r>
+        <w:rPr>
+          <w:rFonts w:ascii="Calibri" w:hAnsi="Calibri" w:cs="Calibri"/>
+        </w:rPr>
+        <w:t xml:space="preserve"> </w:t>
+      </w:r>
+      <w:proofErr w:type="spellStart"/>
+      <w:r>
+        <w:rPr>
+          <w:rFonts w:ascii="Calibri" w:hAnsi="Calibri" w:cs="Calibri"/>
+        </w:rPr>
+        <w:t>data_type</w:t>
+      </w:r>
+      <w:proofErr w:type="spellEnd"/>
+      <w:r>
+        <w:rPr>
+          <w:rFonts w:ascii="Calibri" w:hAnsi="Calibri" w:cs="Calibri"/>
+        </w:rPr>
+        <w:t>,</w:t>
+      </w:r>
+    </w:p>
+    <w:p>
+      <w:pPr>
+        <w:rPr>
+          <w:rFonts w:ascii="Calibri" w:hAnsi="Calibri" w:cs="Calibri"/>
+        </w:rPr>
+      </w:pPr>
+      <w:r>
+        <w:rPr>
+          <w:rFonts w:ascii="Calibri" w:hAnsi="Calibri" w:cs="Calibri"/>
+        </w:rPr>
+        <w:t xml:space="preserve">    </w:t>
+      </w:r>
+      <w:proofErr w:type="spellStart"/>
+      <w:r>
+        <w:rPr>
+          <w:rFonts w:ascii="Calibri" w:hAnsi="Calibri" w:cs="Calibri"/>
+        </w:rPr>
+        <w:t>col_name</w:t>
+      </w:r>
+      <w:proofErr w:type="spellEnd"/>
+      <w:r>
+        <w:rPr>
+          <w:rFonts w:ascii="Calibri" w:hAnsi="Calibri" w:cs="Calibri"/>
+        </w:rPr>
+        <w:t xml:space="preserve"> </w:t>
+      </w:r>
+      <w:proofErr w:type="spellStart"/>
+      <w:r>
+        <w:rPr>
+          <w:rFonts w:ascii="Calibri" w:hAnsi="Calibri" w:cs="Calibri"/>
+        </w:rPr>
+        <w:t>data_type</w:t>
+      </w:r>
+      <w:proofErr w:type="spellEnd"/>
+      <w:r>
+        <w:rPr>
+          <w:rFonts w:ascii="Calibri" w:hAnsi="Calibri" w:cs="Calibri"/>
+        </w:rPr>
+        <w:t>,</w:t>
       </w:r>
     </w:p>
     <w:p>
@@ -207,7 +357,21 @@
         <w:rPr>
           <w:rFonts w:ascii="Calibri" w:hAnsi="Calibri" w:cs="Calibri"/>
         </w:rPr>
-        <w:t xml:space="preserve">    user_id INTEGER,</w:t>
+        <w:t xml:space="preserve">    </w:t>
+      </w:r>
+      <w:proofErr w:type="spellStart"/>
+      <w:r>
+        <w:rPr>
+          <w:rFonts w:ascii="Calibri" w:hAnsi="Calibri" w:cs="Calibri"/>
+        </w:rPr>
+        <w:t>user_id</w:t>
+      </w:r>
+      <w:proofErr w:type="spellEnd"/>
+      <w:r>
+        <w:rPr>
+          <w:rFonts w:ascii="Calibri" w:hAnsi="Calibri" w:cs="Calibri"/>
+        </w:rPr>
+        <w:t xml:space="preserve"> INTEGER,</w:t>
       </w:r>
     </w:p>
     <w:p>
@@ -279,47 +443,55 @@
         <w:rPr>
           <w:rFonts w:ascii="Calibri" w:hAnsi="Calibri" w:cs="Calibri"/>
         </w:rPr>
+        <w:t xml:space="preserve">TRUNCATE TABLE </w:t>
+      </w:r>
+      <w:proofErr w:type="gramStart"/>
+      <w:r>
+        <w:rPr>
+          <w:rFonts w:ascii="Calibri" w:hAnsi="Calibri" w:cs="Calibri"/>
+        </w:rPr>
+        <w:t>users;</w:t>
+      </w:r>
+      <w:proofErr w:type="gramEnd"/>
+    </w:p>
+    <w:p>
+      <w:pPr>
+        <w:rPr>
+          <w:rFonts w:ascii="Calibri" w:hAnsi="Calibri" w:cs="Calibri"/>
+        </w:rPr>
+      </w:pPr>
+    </w:p>
+    <w:p>
+      <w:pPr>
+        <w:rPr>
+          <w:rFonts w:ascii="Calibri" w:hAnsi="Calibri" w:cs="Calibri"/>
+        </w:rPr>
+      </w:pPr>
+      <w:r>
+        <w:rPr>
+          <w:rFonts w:ascii="Calibri" w:hAnsi="Calibri" w:cs="Calibri"/>
+        </w:rPr>
+        <w:t>DROP DATABASE IF EXISTS users</w:t>
+      </w:r>
+    </w:p>
+    <w:p>
+      <w:pPr>
+        <w:rPr>
+          <w:rFonts w:ascii="Calibri" w:hAnsi="Calibri" w:cs="Calibri"/>
+        </w:rPr>
+      </w:pPr>
+    </w:p>
+    <w:p>
+      <w:pPr>
+        <w:rPr>
+          <w:rFonts w:ascii="Calibri" w:hAnsi="Calibri" w:cs="Calibri"/>
+        </w:rPr>
+      </w:pPr>
+      <w:r>
+        <w:rPr>
+          <w:rFonts w:ascii="Calibri" w:hAnsi="Calibri" w:cs="Calibri"/>
+        </w:rPr>
         <w:lastRenderedPageBreak/>
-        <w:t>TRUNCATE TABLE users;</w:t>
-      </w:r>
-    </w:p>
-    <w:p>
-      <w:pPr>
-        <w:rPr>
-          <w:rFonts w:ascii="Calibri" w:hAnsi="Calibri" w:cs="Calibri"/>
-        </w:rPr>
-      </w:pPr>
-    </w:p>
-    <w:p>
-      <w:pPr>
-        <w:rPr>
-          <w:rFonts w:ascii="Calibri" w:hAnsi="Calibri" w:cs="Calibri"/>
-        </w:rPr>
-      </w:pPr>
-      <w:r>
-        <w:rPr>
-          <w:rFonts w:ascii="Calibri" w:hAnsi="Calibri" w:cs="Calibri"/>
-        </w:rPr>
-        <w:t>DROP DATABASE IF EXISTS users</w:t>
-      </w:r>
-    </w:p>
-    <w:p>
-      <w:pPr>
-        <w:rPr>
-          <w:rFonts w:ascii="Calibri" w:hAnsi="Calibri" w:cs="Calibri"/>
-        </w:rPr>
-      </w:pPr>
-    </w:p>
-    <w:p>
-      <w:pPr>
-        <w:rPr>
-          <w:rFonts w:ascii="Calibri" w:hAnsi="Calibri" w:cs="Calibri"/>
-        </w:rPr>
-      </w:pPr>
-      <w:r>
-        <w:rPr>
-          <w:rFonts w:ascii="Calibri" w:hAnsi="Calibri" w:cs="Calibri"/>
-        </w:rPr>
         <w:t>Ways to put constraints</w:t>
       </w:r>
     </w:p>
@@ -347,7 +519,20 @@
           <w:rFonts w:ascii="Calibri" w:hAnsi="Calibri" w:cs="Calibri"/>
         </w:rPr>
         <w:tab/>
-        <w:t>user_id INTEGER NOT NULL,</w:t>
+      </w:r>
+      <w:proofErr w:type="spellStart"/>
+      <w:r>
+        <w:rPr>
+          <w:rFonts w:ascii="Calibri" w:hAnsi="Calibri" w:cs="Calibri"/>
+        </w:rPr>
+        <w:t>user_id</w:t>
+      </w:r>
+      <w:proofErr w:type="spellEnd"/>
+      <w:r>
+        <w:rPr>
+          <w:rFonts w:ascii="Calibri" w:hAnsi="Calibri" w:cs="Calibri"/>
+        </w:rPr>
+        <w:t xml:space="preserve"> INTEGER NOT NULL,</w:t>
       </w:r>
     </w:p>
     <w:p>
@@ -476,7 +661,20 @@
           <w:rFonts w:ascii="Calibri" w:hAnsi="Calibri" w:cs="Calibri"/>
         </w:rPr>
         <w:tab/>
-        <w:t>user_id INTEGER NOT NULL,</w:t>
+      </w:r>
+      <w:proofErr w:type="spellStart"/>
+      <w:r>
+        <w:rPr>
+          <w:rFonts w:ascii="Calibri" w:hAnsi="Calibri" w:cs="Calibri"/>
+        </w:rPr>
+        <w:t>user_id</w:t>
+      </w:r>
+      <w:proofErr w:type="spellEnd"/>
+      <w:r>
+        <w:rPr>
+          <w:rFonts w:ascii="Calibri" w:hAnsi="Calibri" w:cs="Calibri"/>
+        </w:rPr>
+        <w:t xml:space="preserve"> INTEGER NOT NULL,</w:t>
       </w:r>
     </w:p>
     <w:p>
@@ -589,7 +787,21 @@
         <w:rPr>
           <w:rFonts w:ascii="Calibri" w:hAnsi="Calibri" w:cs="Calibri"/>
         </w:rPr>
-        <w:t>CONSTRAINT users_email_unique UNIQUE (name, email)</w:t>
+        <w:t xml:space="preserve">CONSTRAINT </w:t>
+      </w:r>
+      <w:proofErr w:type="spellStart"/>
+      <w:r>
+        <w:rPr>
+          <w:rFonts w:ascii="Calibri" w:hAnsi="Calibri" w:cs="Calibri"/>
+        </w:rPr>
+        <w:t>users_email_unique</w:t>
+      </w:r>
+      <w:proofErr w:type="spellEnd"/>
+      <w:r>
+        <w:rPr>
+          <w:rFonts w:ascii="Calibri" w:hAnsi="Calibri" w:cs="Calibri"/>
+        </w:rPr>
+        <w:t xml:space="preserve"> UNIQUE (name, email)</w:t>
       </w:r>
     </w:p>
     <w:p>
@@ -664,7 +876,20 @@
           <w:rFonts w:ascii="Calibri" w:hAnsi="Calibri" w:cs="Calibri"/>
         </w:rPr>
         <w:tab/>
-        <w:t>user_id INTEGER NOT NULL PRIMARY KEY,</w:t>
+      </w:r>
+      <w:proofErr w:type="spellStart"/>
+      <w:r>
+        <w:rPr>
+          <w:rFonts w:ascii="Calibri" w:hAnsi="Calibri" w:cs="Calibri"/>
+        </w:rPr>
+        <w:t>user_id</w:t>
+      </w:r>
+      <w:proofErr w:type="spellEnd"/>
+      <w:r>
+        <w:rPr>
+          <w:rFonts w:ascii="Calibri" w:hAnsi="Calibri" w:cs="Calibri"/>
+        </w:rPr>
+        <w:t xml:space="preserve"> INTEGER NOT NULL PRIMARY KEY,</w:t>
       </w:r>
     </w:p>
     <w:p>
@@ -734,7 +959,22 @@
         <w:rPr>
           <w:rFonts w:ascii="Calibri" w:hAnsi="Calibri" w:cs="Calibri"/>
         </w:rPr>
-        <w:t xml:space="preserve">    CONSTRAINT user_email_unique UNIQUE (name, email)</w:t>
+        <w:lastRenderedPageBreak/>
+        <w:t xml:space="preserve">    CONSTRAINT </w:t>
+      </w:r>
+      <w:proofErr w:type="spellStart"/>
+      <w:r>
+        <w:rPr>
+          <w:rFonts w:ascii="Calibri" w:hAnsi="Calibri" w:cs="Calibri"/>
+        </w:rPr>
+        <w:t>user_email_unique</w:t>
+      </w:r>
+      <w:proofErr w:type="spellEnd"/>
+      <w:r>
+        <w:rPr>
+          <w:rFonts w:ascii="Calibri" w:hAnsi="Calibri" w:cs="Calibri"/>
+        </w:rPr>
+        <w:t xml:space="preserve"> UNIQUE (name, email)</w:t>
       </w:r>
     </w:p>
     <w:p>
@@ -807,7 +1047,20 @@
           <w:rFonts w:ascii="Calibri" w:hAnsi="Calibri" w:cs="Calibri"/>
         </w:rPr>
         <w:tab/>
-        <w:t>user_id INTEGER NOT NULL,</w:t>
+      </w:r>
+      <w:proofErr w:type="spellStart"/>
+      <w:r>
+        <w:rPr>
+          <w:rFonts w:ascii="Calibri" w:hAnsi="Calibri" w:cs="Calibri"/>
+        </w:rPr>
+        <w:t>user_id</w:t>
+      </w:r>
+      <w:proofErr w:type="spellEnd"/>
+      <w:r>
+        <w:rPr>
+          <w:rFonts w:ascii="Calibri" w:hAnsi="Calibri" w:cs="Calibri"/>
+        </w:rPr>
+        <w:t xml:space="preserve"> INTEGER NOT NULL,</w:t>
       </w:r>
     </w:p>
     <w:p>
@@ -877,22 +1130,63 @@
         <w:rPr>
           <w:rFonts w:ascii="Calibri" w:hAnsi="Calibri" w:cs="Calibri"/>
         </w:rPr>
-        <w:t xml:space="preserve">    CONSTRAINT user_email_unique UNIQUE (name, email),</w:t>
-      </w:r>
-    </w:p>
-    <w:p>
-      <w:pPr>
-        <w:ind w:left="360"/>
-        <w:rPr>
-          <w:rFonts w:ascii="Calibri" w:hAnsi="Calibri" w:cs="Calibri"/>
-        </w:rPr>
-      </w:pPr>
-      <w:r>
-        <w:rPr>
-          <w:rFonts w:ascii="Calibri" w:hAnsi="Calibri" w:cs="Calibri"/>
-        </w:rPr>
-        <w:lastRenderedPageBreak/>
-        <w:t xml:space="preserve">    CONSTRAINT user_pk PRIMARY KEY (user_id)</w:t>
+        <w:t xml:space="preserve">    CONSTRAINT </w:t>
+      </w:r>
+      <w:proofErr w:type="spellStart"/>
+      <w:r>
+        <w:rPr>
+          <w:rFonts w:ascii="Calibri" w:hAnsi="Calibri" w:cs="Calibri"/>
+        </w:rPr>
+        <w:t>user_email_unique</w:t>
+      </w:r>
+      <w:proofErr w:type="spellEnd"/>
+      <w:r>
+        <w:rPr>
+          <w:rFonts w:ascii="Calibri" w:hAnsi="Calibri" w:cs="Calibri"/>
+        </w:rPr>
+        <w:t xml:space="preserve"> UNIQUE (name, email),</w:t>
+      </w:r>
+    </w:p>
+    <w:p>
+      <w:pPr>
+        <w:ind w:left="360"/>
+        <w:rPr>
+          <w:rFonts w:ascii="Calibri" w:hAnsi="Calibri" w:cs="Calibri"/>
+        </w:rPr>
+      </w:pPr>
+      <w:r>
+        <w:rPr>
+          <w:rFonts w:ascii="Calibri" w:hAnsi="Calibri" w:cs="Calibri"/>
+        </w:rPr>
+        <w:t xml:space="preserve">    CONSTRAINT </w:t>
+      </w:r>
+      <w:proofErr w:type="spellStart"/>
+      <w:r>
+        <w:rPr>
+          <w:rFonts w:ascii="Calibri" w:hAnsi="Calibri" w:cs="Calibri"/>
+        </w:rPr>
+        <w:t>user_pk</w:t>
+      </w:r>
+      <w:proofErr w:type="spellEnd"/>
+      <w:r>
+        <w:rPr>
+          <w:rFonts w:ascii="Calibri" w:hAnsi="Calibri" w:cs="Calibri"/>
+        </w:rPr>
+        <w:t xml:space="preserve"> PRIMARY KEY (</w:t>
+      </w:r>
+      <w:proofErr w:type="spellStart"/>
+      <w:r>
+        <w:rPr>
+          <w:rFonts w:ascii="Calibri" w:hAnsi="Calibri" w:cs="Calibri"/>
+        </w:rPr>
+        <w:t>user_id</w:t>
+      </w:r>
+      <w:proofErr w:type="spellEnd"/>
+      <w:r>
+        <w:rPr>
+          <w:rFonts w:ascii="Calibri" w:hAnsi="Calibri" w:cs="Calibri"/>
+        </w:rPr>
+        <w:t>)</w:t>
       </w:r>
     </w:p>
     <w:p>
@@ -975,7 +1269,20 @@
           <w:rFonts w:ascii="Calibri" w:hAnsi="Calibri" w:cs="Calibri"/>
         </w:rPr>
         <w:tab/>
-        <w:t>student_id INTEGER PRIMARY KEY AUTO_INCREMENT,</w:t>
+      </w:r>
+      <w:proofErr w:type="spellStart"/>
+      <w:r>
+        <w:rPr>
+          <w:rFonts w:ascii="Calibri" w:hAnsi="Calibri" w:cs="Calibri"/>
+        </w:rPr>
+        <w:t>student_id</w:t>
+      </w:r>
+      <w:proofErr w:type="spellEnd"/>
+      <w:r>
+        <w:rPr>
+          <w:rFonts w:ascii="Calibri" w:hAnsi="Calibri" w:cs="Calibri"/>
+        </w:rPr>
+        <w:t xml:space="preserve"> INTEGER PRIMARY KEY AUTO_INCREMENT,</w:t>
       </w:r>
     </w:p>
     <w:p>
@@ -1075,8 +1382,22 @@
         <w:rPr>
           <w:rFonts w:ascii="Calibri" w:hAnsi="Calibri" w:cs="Calibri"/>
         </w:rPr>
+        <w:lastRenderedPageBreak/>
         <w:tab/>
-        <w:t>student_id INTEGER PRIMARY KEY AUTO_INCREMENT,</w:t>
+      </w:r>
+      <w:proofErr w:type="spellStart"/>
+      <w:r>
+        <w:rPr>
+          <w:rFonts w:ascii="Calibri" w:hAnsi="Calibri" w:cs="Calibri"/>
+        </w:rPr>
+        <w:t>student_id</w:t>
+      </w:r>
+      <w:proofErr w:type="spellEnd"/>
+      <w:r>
+        <w:rPr>
+          <w:rFonts w:ascii="Calibri" w:hAnsi="Calibri" w:cs="Calibri"/>
+        </w:rPr>
+        <w:t xml:space="preserve"> INTEGER PRIMARY KEY AUTO_INCREMENT,</w:t>
       </w:r>
     </w:p>
     <w:p>
@@ -1132,7 +1453,21 @@
         <w:rPr>
           <w:rFonts w:ascii="Calibri" w:hAnsi="Calibri" w:cs="Calibri"/>
         </w:rPr>
-        <w:t xml:space="preserve">    CONSTRAINT student_age_check CHECK (age &lt; 6 and age &lt; 25)</w:t>
+        <w:t xml:space="preserve">    CONSTRAINT </w:t>
+      </w:r>
+      <w:proofErr w:type="spellStart"/>
+      <w:r>
+        <w:rPr>
+          <w:rFonts w:ascii="Calibri" w:hAnsi="Calibri" w:cs="Calibri"/>
+        </w:rPr>
+        <w:t>student_age_check</w:t>
+      </w:r>
+      <w:proofErr w:type="spellEnd"/>
+      <w:r>
+        <w:rPr>
+          <w:rFonts w:ascii="Calibri" w:hAnsi="Calibri" w:cs="Calibri"/>
+        </w:rPr>
+        <w:t xml:space="preserve"> CHECK (age &lt; 6 and age &lt; 25)</w:t>
       </w:r>
     </w:p>
     <w:p>
@@ -1219,11 +1554,19 @@
           <w:rFonts w:ascii="Calibri" w:hAnsi="Calibri" w:cs="Calibri"/>
         </w:rPr>
       </w:pPr>
-      <w:r>
-        <w:rPr>
-          <w:rFonts w:ascii="Calibri" w:hAnsi="Calibri" w:cs="Calibri"/>
-        </w:rPr>
-        <w:t>ticket_id INTEGER PRIMARY KEY,</w:t>
+      <w:proofErr w:type="spellStart"/>
+      <w:r>
+        <w:rPr>
+          <w:rFonts w:ascii="Calibri" w:hAnsi="Calibri" w:cs="Calibri"/>
+        </w:rPr>
+        <w:t>ticket_id</w:t>
+      </w:r>
+      <w:proofErr w:type="spellEnd"/>
+      <w:r>
+        <w:rPr>
+          <w:rFonts w:ascii="Calibri" w:hAnsi="Calibri" w:cs="Calibri"/>
+        </w:rPr>
+        <w:t xml:space="preserve"> INTEGER PRIMARY KEY,</w:t>
       </w:r>
     </w:p>
     <w:p>
@@ -1247,11 +1590,19 @@
           <w:rFonts w:ascii="Calibri" w:hAnsi="Calibri" w:cs="Calibri"/>
         </w:rPr>
       </w:pPr>
-      <w:r>
-        <w:rPr>
-          <w:rFonts w:ascii="Calibri" w:hAnsi="Calibri" w:cs="Calibri"/>
-        </w:rPr>
-        <w:t>travel_date DATETIME DEFAULT CURRENT_TIMESTAMP</w:t>
+      <w:proofErr w:type="spellStart"/>
+      <w:r>
+        <w:rPr>
+          <w:rFonts w:ascii="Calibri" w:hAnsi="Calibri" w:cs="Calibri"/>
+        </w:rPr>
+        <w:t>travel_date</w:t>
+      </w:r>
+      <w:proofErr w:type="spellEnd"/>
+      <w:r>
+        <w:rPr>
+          <w:rFonts w:ascii="Calibri" w:hAnsi="Calibri" w:cs="Calibri"/>
+        </w:rPr>
+        <w:t xml:space="preserve"> DATETIME DEFAULT CURRENT_TIMESTAMP</w:t>
       </w:r>
     </w:p>
     <w:p>
@@ -1330,7 +1681,20 @@
           <w:rFonts w:ascii="Calibri" w:hAnsi="Calibri" w:cs="Calibri"/>
         </w:rPr>
         <w:tab/>
-        <w:t>cid INTEGER PRIMARY KEY,</w:t>
+      </w:r>
+      <w:proofErr w:type="spellStart"/>
+      <w:r>
+        <w:rPr>
+          <w:rFonts w:ascii="Calibri" w:hAnsi="Calibri" w:cs="Calibri"/>
+        </w:rPr>
+        <w:t>cid</w:t>
+      </w:r>
+      <w:proofErr w:type="spellEnd"/>
+      <w:r>
+        <w:rPr>
+          <w:rFonts w:ascii="Calibri" w:hAnsi="Calibri" w:cs="Calibri"/>
+        </w:rPr>
+        <w:t xml:space="preserve"> INTEGER PRIMARY KEY,</w:t>
       </w:r>
     </w:p>
     <w:p>
@@ -1403,35 +1767,20 @@
           <w:rFonts w:ascii="Calibri" w:hAnsi="Calibri" w:cs="Calibri"/>
         </w:rPr>
         <w:tab/>
-        <w:t>order_id INTEGER PRIMARY KEY,</w:t>
-      </w:r>
-    </w:p>
-    <w:p>
-      <w:pPr>
-        <w:ind w:left="360"/>
-        <w:rPr>
-          <w:rFonts w:ascii="Calibri" w:hAnsi="Calibri" w:cs="Calibri"/>
-        </w:rPr>
-      </w:pPr>
-      <w:r>
-        <w:rPr>
-          <w:rFonts w:ascii="Calibri" w:hAnsi="Calibri" w:cs="Calibri"/>
-        </w:rPr>
-        <w:t xml:space="preserve">    cid INTEGER NOT NULL,</w:t>
-      </w:r>
-    </w:p>
-    <w:p>
-      <w:pPr>
-        <w:ind w:left="360"/>
-        <w:rPr>
-          <w:rFonts w:ascii="Calibri" w:hAnsi="Calibri" w:cs="Calibri"/>
-        </w:rPr>
-      </w:pPr>
-      <w:r>
-        <w:rPr>
-          <w:rFonts w:ascii="Calibri" w:hAnsi="Calibri" w:cs="Calibri"/>
-        </w:rPr>
-        <w:t xml:space="preserve">    order_date DATETIME NOT NULL DEFAULT CURRENT_TIMESTAMP,</w:t>
+      </w:r>
+      <w:proofErr w:type="spellStart"/>
+      <w:r>
+        <w:rPr>
+          <w:rFonts w:ascii="Calibri" w:hAnsi="Calibri" w:cs="Calibri"/>
+        </w:rPr>
+        <w:t>order_id</w:t>
+      </w:r>
+      <w:proofErr w:type="spellEnd"/>
+      <w:r>
+        <w:rPr>
+          <w:rFonts w:ascii="Calibri" w:hAnsi="Calibri" w:cs="Calibri"/>
+        </w:rPr>
+        <w:t xml:space="preserve"> INTEGER PRIMARY KEY,</w:t>
       </w:r>
     </w:p>
     <w:p>
@@ -1448,19 +1797,117 @@
         <w:lastRenderedPageBreak/>
         <w:t xml:space="preserve">    </w:t>
       </w:r>
-    </w:p>
-    <w:p>
-      <w:pPr>
-        <w:ind w:left="360"/>
-        <w:rPr>
-          <w:rFonts w:ascii="Calibri" w:hAnsi="Calibri" w:cs="Calibri"/>
-        </w:rPr>
-      </w:pPr>
-      <w:r>
-        <w:rPr>
-          <w:rFonts w:ascii="Calibri" w:hAnsi="Calibri" w:cs="Calibri"/>
-        </w:rPr>
-        <w:t xml:space="preserve">    CONSTRAINT orders_fk FOREIGN KEY (cid) REFERENCES customers(cid)</w:t>
+      <w:proofErr w:type="spellStart"/>
+      <w:r>
+        <w:rPr>
+          <w:rFonts w:ascii="Calibri" w:hAnsi="Calibri" w:cs="Calibri"/>
+        </w:rPr>
+        <w:t>cid</w:t>
+      </w:r>
+      <w:proofErr w:type="spellEnd"/>
+      <w:r>
+        <w:rPr>
+          <w:rFonts w:ascii="Calibri" w:hAnsi="Calibri" w:cs="Calibri"/>
+        </w:rPr>
+        <w:t xml:space="preserve"> INTEGER NOT NULL,</w:t>
+      </w:r>
+    </w:p>
+    <w:p>
+      <w:pPr>
+        <w:ind w:left="360"/>
+        <w:rPr>
+          <w:rFonts w:ascii="Calibri" w:hAnsi="Calibri" w:cs="Calibri"/>
+        </w:rPr>
+      </w:pPr>
+      <w:r>
+        <w:rPr>
+          <w:rFonts w:ascii="Calibri" w:hAnsi="Calibri" w:cs="Calibri"/>
+        </w:rPr>
+        <w:t xml:space="preserve">    </w:t>
+      </w:r>
+      <w:proofErr w:type="spellStart"/>
+      <w:r>
+        <w:rPr>
+          <w:rFonts w:ascii="Calibri" w:hAnsi="Calibri" w:cs="Calibri"/>
+        </w:rPr>
+        <w:t>order_date</w:t>
+      </w:r>
+      <w:proofErr w:type="spellEnd"/>
+      <w:r>
+        <w:rPr>
+          <w:rFonts w:ascii="Calibri" w:hAnsi="Calibri" w:cs="Calibri"/>
+        </w:rPr>
+        <w:t xml:space="preserve"> DATETIME NOT NULL DEFAULT CURRENT_TIMESTAMP,</w:t>
+      </w:r>
+    </w:p>
+    <w:p>
+      <w:pPr>
+        <w:ind w:left="360"/>
+        <w:rPr>
+          <w:rFonts w:ascii="Calibri" w:hAnsi="Calibri" w:cs="Calibri"/>
+        </w:rPr>
+      </w:pPr>
+      <w:r>
+        <w:rPr>
+          <w:rFonts w:ascii="Calibri" w:hAnsi="Calibri" w:cs="Calibri"/>
+        </w:rPr>
+        <w:t xml:space="preserve">    </w:t>
+      </w:r>
+    </w:p>
+    <w:p>
+      <w:pPr>
+        <w:ind w:left="360"/>
+        <w:rPr>
+          <w:rFonts w:ascii="Calibri" w:hAnsi="Calibri" w:cs="Calibri"/>
+        </w:rPr>
+      </w:pPr>
+      <w:r>
+        <w:rPr>
+          <w:rFonts w:ascii="Calibri" w:hAnsi="Calibri" w:cs="Calibri"/>
+        </w:rPr>
+        <w:t xml:space="preserve">    CONSTRAINT </w:t>
+      </w:r>
+      <w:proofErr w:type="spellStart"/>
+      <w:r>
+        <w:rPr>
+          <w:rFonts w:ascii="Calibri" w:hAnsi="Calibri" w:cs="Calibri"/>
+        </w:rPr>
+        <w:t>orders_fk</w:t>
+      </w:r>
+      <w:proofErr w:type="spellEnd"/>
+      <w:r>
+        <w:rPr>
+          <w:rFonts w:ascii="Calibri" w:hAnsi="Calibri" w:cs="Calibri"/>
+        </w:rPr>
+        <w:t xml:space="preserve"> FOREIGN KEY (</w:t>
+      </w:r>
+      <w:proofErr w:type="spellStart"/>
+      <w:r>
+        <w:rPr>
+          <w:rFonts w:ascii="Calibri" w:hAnsi="Calibri" w:cs="Calibri"/>
+        </w:rPr>
+        <w:t>cid</w:t>
+      </w:r>
+      <w:proofErr w:type="spellEnd"/>
+      <w:r>
+        <w:rPr>
+          <w:rFonts w:ascii="Calibri" w:hAnsi="Calibri" w:cs="Calibri"/>
+        </w:rPr>
+        <w:t>) REFERENCES customers(</w:t>
+      </w:r>
+      <w:proofErr w:type="spellStart"/>
+      <w:r>
+        <w:rPr>
+          <w:rFonts w:ascii="Calibri" w:hAnsi="Calibri" w:cs="Calibri"/>
+        </w:rPr>
+        <w:t>cid</w:t>
+      </w:r>
+      <w:proofErr w:type="spellEnd"/>
+      <w:r>
+        <w:rPr>
+          <w:rFonts w:ascii="Calibri" w:hAnsi="Calibri" w:cs="Calibri"/>
+        </w:rPr>
+        <w:t>)</w:t>
       </w:r>
     </w:p>
     <w:p>
@@ -1530,7 +1977,21 @@
         <w:rPr>
           <w:rFonts w:ascii="Calibri" w:hAnsi="Calibri" w:cs="Calibri"/>
         </w:rPr>
-        <w:t>If 2 tables are related via a foreign key. Then making changes to one table, how will the other table responds.</w:t>
+        <w:t xml:space="preserve">If 2 tables are related via a foreign key. Then making changes to one table, how will the other table </w:t>
+      </w:r>
+      <w:proofErr w:type="gramStart"/>
+      <w:r>
+        <w:rPr>
+          <w:rFonts w:ascii="Calibri" w:hAnsi="Calibri" w:cs="Calibri"/>
+        </w:rPr>
+        <w:t>responds</w:t>
+      </w:r>
+      <w:proofErr w:type="gramEnd"/>
+      <w:r>
+        <w:rPr>
+          <w:rFonts w:ascii="Calibri" w:hAnsi="Calibri" w:cs="Calibri"/>
+        </w:rPr>
+        <w:t>.</w:t>
       </w:r>
     </w:p>
     <w:p>
@@ -1561,7 +2022,21 @@
         <w:rPr>
           <w:rFonts w:ascii="Calibri" w:hAnsi="Calibri" w:cs="Calibri"/>
         </w:rPr>
-        <w:t>Here (in Create a FOREIGN KEY constraint) we have created two tables. If we try to delete the customers table. We will not be able to because its primary key is being used in the orders. Hence integrity will be saved.</w:t>
+        <w:t xml:space="preserve">Here (in Create a FOREIGN KEY constraint) we have created two tables. If we try to delete the </w:t>
+      </w:r>
+      <w:proofErr w:type="gramStart"/>
+      <w:r>
+        <w:rPr>
+          <w:rFonts w:ascii="Calibri" w:hAnsi="Calibri" w:cs="Calibri"/>
+        </w:rPr>
+        <w:t>customers</w:t>
+      </w:r>
+      <w:proofErr w:type="gramEnd"/>
+      <w:r>
+        <w:rPr>
+          <w:rFonts w:ascii="Calibri" w:hAnsi="Calibri" w:cs="Calibri"/>
+        </w:rPr>
+        <w:t xml:space="preserve"> table. We will not be able to because its primary key is being used in the orders. Hence integrity will be saved.</w:t>
       </w:r>
     </w:p>
     <w:p>
@@ -1592,7 +2067,63 @@
         <w:rPr>
           <w:rFonts w:ascii="Calibri" w:hAnsi="Calibri" w:cs="Calibri"/>
         </w:rPr>
-        <w:t>While in CASCADE (see below code), when we create orders like this and try to update the cid of customers. Since, it is CASCADE it will update in the orders also. Also when we try to delete any customer from customers table. It will let us delete and will also delete from the orders table.</w:t>
+        <w:t xml:space="preserve">While in CASCADE (see below code), when we create orders like this and try to update the </w:t>
+      </w:r>
+      <w:proofErr w:type="spellStart"/>
+      <w:r>
+        <w:rPr>
+          <w:rFonts w:ascii="Calibri" w:hAnsi="Calibri" w:cs="Calibri"/>
+        </w:rPr>
+        <w:t>cid</w:t>
+      </w:r>
+      <w:proofErr w:type="spellEnd"/>
+      <w:r>
+        <w:rPr>
+          <w:rFonts w:ascii="Calibri" w:hAnsi="Calibri" w:cs="Calibri"/>
+        </w:rPr>
+        <w:t xml:space="preserve"> of customers. </w:t>
+      </w:r>
+      <w:proofErr w:type="gramStart"/>
+      <w:r>
+        <w:rPr>
+          <w:rFonts w:ascii="Calibri" w:hAnsi="Calibri" w:cs="Calibri"/>
+        </w:rPr>
+        <w:t>Since,</w:t>
+      </w:r>
+      <w:proofErr w:type="gramEnd"/>
+      <w:r>
+        <w:rPr>
+          <w:rFonts w:ascii="Calibri" w:hAnsi="Calibri" w:cs="Calibri"/>
+        </w:rPr>
+        <w:t xml:space="preserve"> it is CASCADE it will update in the orders also. </w:t>
+      </w:r>
+      <w:proofErr w:type="gramStart"/>
+      <w:r>
+        <w:rPr>
+          <w:rFonts w:ascii="Calibri" w:hAnsi="Calibri" w:cs="Calibri"/>
+        </w:rPr>
+        <w:t>Also</w:t>
+      </w:r>
+      <w:proofErr w:type="gramEnd"/>
+      <w:r>
+        <w:rPr>
+          <w:rFonts w:ascii="Calibri" w:hAnsi="Calibri" w:cs="Calibri"/>
+        </w:rPr>
+        <w:t xml:space="preserve"> when we try to delete any customer from </w:t>
+      </w:r>
+      <w:proofErr w:type="gramStart"/>
+      <w:r>
+        <w:rPr>
+          <w:rFonts w:ascii="Calibri" w:hAnsi="Calibri" w:cs="Calibri"/>
+        </w:rPr>
+        <w:t>customers</w:t>
+      </w:r>
+      <w:proofErr w:type="gramEnd"/>
+      <w:r>
+        <w:rPr>
+          <w:rFonts w:ascii="Calibri" w:hAnsi="Calibri" w:cs="Calibri"/>
+        </w:rPr>
+        <w:t xml:space="preserve"> table. It will let us delete and will also delete from the orders table.</w:t>
       </w:r>
     </w:p>
     <w:p>
@@ -1619,7 +2150,20 @@
           <w:rFonts w:ascii="Calibri" w:hAnsi="Calibri" w:cs="Calibri"/>
         </w:rPr>
         <w:tab/>
-        <w:t>order_id INTEGER PRIMARY KEY,</w:t>
+      </w:r>
+      <w:proofErr w:type="spellStart"/>
+      <w:r>
+        <w:rPr>
+          <w:rFonts w:ascii="Calibri" w:hAnsi="Calibri" w:cs="Calibri"/>
+        </w:rPr>
+        <w:t>order_id</w:t>
+      </w:r>
+      <w:proofErr w:type="spellEnd"/>
+      <w:r>
+        <w:rPr>
+          <w:rFonts w:ascii="Calibri" w:hAnsi="Calibri" w:cs="Calibri"/>
+        </w:rPr>
+        <w:t xml:space="preserve"> INTEGER PRIMARY KEY,</w:t>
       </w:r>
     </w:p>
     <w:p>
@@ -1639,7 +2183,21 @@
           <w:rFonts w:ascii="Calibri" w:hAnsi="Calibri" w:cs="Calibri"/>
         </w:rPr>
         <w:tab/>
-        <w:t xml:space="preserve"> cid INTEGER NOT NULL,</w:t>
+        <w:t xml:space="preserve"> </w:t>
+      </w:r>
+      <w:proofErr w:type="spellStart"/>
+      <w:r>
+        <w:rPr>
+          <w:rFonts w:ascii="Calibri" w:hAnsi="Calibri" w:cs="Calibri"/>
+        </w:rPr>
+        <w:t>cid</w:t>
+      </w:r>
+      <w:proofErr w:type="spellEnd"/>
+      <w:r>
+        <w:rPr>
+          <w:rFonts w:ascii="Calibri" w:hAnsi="Calibri" w:cs="Calibri"/>
+        </w:rPr>
+        <w:t xml:space="preserve"> INTEGER NOT NULL,</w:t>
       </w:r>
     </w:p>
     <w:p>
@@ -1659,7 +2217,21 @@
           <w:rFonts w:ascii="Calibri" w:hAnsi="Calibri" w:cs="Calibri"/>
         </w:rPr>
         <w:tab/>
-        <w:t xml:space="preserve"> order_date DATETIME NOT NULL DEFAULT CURRENT_TIMESTAMP,</w:t>
+        <w:t xml:space="preserve"> </w:t>
+      </w:r>
+      <w:proofErr w:type="spellStart"/>
+      <w:r>
+        <w:rPr>
+          <w:rFonts w:ascii="Calibri" w:hAnsi="Calibri" w:cs="Calibri"/>
+        </w:rPr>
+        <w:t>order_date</w:t>
+      </w:r>
+      <w:proofErr w:type="spellEnd"/>
+      <w:r>
+        <w:rPr>
+          <w:rFonts w:ascii="Calibri" w:hAnsi="Calibri" w:cs="Calibri"/>
+        </w:rPr>
+        <w:t xml:space="preserve"> DATETIME NOT NULL DEFAULT CURRENT_TIMESTAMP,</w:t>
       </w:r>
     </w:p>
     <w:p>
@@ -1692,7 +2264,49 @@
           <w:rFonts w:ascii="Calibri" w:hAnsi="Calibri" w:cs="Calibri"/>
         </w:rPr>
         <w:tab/>
-        <w:t>CONSTRAINT orders_fk FOREIGN KEY (cid) REFERENCES customers(cid)</w:t>
+        <w:t xml:space="preserve">CONSTRAINT </w:t>
+      </w:r>
+      <w:proofErr w:type="spellStart"/>
+      <w:r>
+        <w:rPr>
+          <w:rFonts w:ascii="Calibri" w:hAnsi="Calibri" w:cs="Calibri"/>
+        </w:rPr>
+        <w:t>orders_fk</w:t>
+      </w:r>
+      <w:proofErr w:type="spellEnd"/>
+      <w:r>
+        <w:rPr>
+          <w:rFonts w:ascii="Calibri" w:hAnsi="Calibri" w:cs="Calibri"/>
+        </w:rPr>
+        <w:t xml:space="preserve"> FOREIGN KEY (</w:t>
+      </w:r>
+      <w:proofErr w:type="spellStart"/>
+      <w:r>
+        <w:rPr>
+          <w:rFonts w:ascii="Calibri" w:hAnsi="Calibri" w:cs="Calibri"/>
+        </w:rPr>
+        <w:t>cid</w:t>
+      </w:r>
+      <w:proofErr w:type="spellEnd"/>
+      <w:r>
+        <w:rPr>
+          <w:rFonts w:ascii="Calibri" w:hAnsi="Calibri" w:cs="Calibri"/>
+        </w:rPr>
+        <w:t>) REFERENCES customers(</w:t>
+      </w:r>
+      <w:proofErr w:type="spellStart"/>
+      <w:r>
+        <w:rPr>
+          <w:rFonts w:ascii="Calibri" w:hAnsi="Calibri" w:cs="Calibri"/>
+        </w:rPr>
+        <w:t>cid</w:t>
+      </w:r>
+      <w:proofErr w:type="spellEnd"/>
+      <w:r>
+        <w:rPr>
+          <w:rFonts w:ascii="Calibri" w:hAnsi="Calibri" w:cs="Calibri"/>
+        </w:rPr>
+        <w:t>)</w:t>
       </w:r>
     </w:p>
     <w:p>
@@ -1725,7 +2339,6 @@
         <w:rPr>
           <w:rFonts w:ascii="Calibri" w:hAnsi="Calibri" w:cs="Calibri"/>
         </w:rPr>
-        <w:lastRenderedPageBreak/>
         <w:t xml:space="preserve">    </w:t>
       </w:r>
       <w:r>
@@ -1778,6 +2391,7 @@
         <w:rPr>
           <w:rFonts w:ascii="Calibri" w:hAnsi="Calibri" w:cs="Calibri"/>
         </w:rPr>
+        <w:lastRenderedPageBreak/>
         <w:t>CREATE TABLE orders(</w:t>
       </w:r>
     </w:p>
@@ -1793,35 +2407,20 @@
           <w:rFonts w:ascii="Calibri" w:hAnsi="Calibri" w:cs="Calibri"/>
         </w:rPr>
         <w:tab/>
-        <w:t>order_id INTEGER PRIMARY KEY,</w:t>
-      </w:r>
-    </w:p>
-    <w:p>
-      <w:pPr>
-        <w:ind w:left="360"/>
-        <w:rPr>
-          <w:rFonts w:ascii="Calibri" w:hAnsi="Calibri" w:cs="Calibri"/>
-        </w:rPr>
-      </w:pPr>
-      <w:r>
-        <w:rPr>
-          <w:rFonts w:ascii="Calibri" w:hAnsi="Calibri" w:cs="Calibri"/>
-        </w:rPr>
-        <w:t xml:space="preserve">    cid INTEGER NOT NULL,</w:t>
-      </w:r>
-    </w:p>
-    <w:p>
-      <w:pPr>
-        <w:ind w:left="360"/>
-        <w:rPr>
-          <w:rFonts w:ascii="Calibri" w:hAnsi="Calibri" w:cs="Calibri"/>
-        </w:rPr>
-      </w:pPr>
-      <w:r>
-        <w:rPr>
-          <w:rFonts w:ascii="Calibri" w:hAnsi="Calibri" w:cs="Calibri"/>
-        </w:rPr>
-        <w:t xml:space="preserve">    order_date DATETIME NOT NULL DEFAULT CURRENT_TIMESTAMP,</w:t>
+      </w:r>
+      <w:proofErr w:type="spellStart"/>
+      <w:r>
+        <w:rPr>
+          <w:rFonts w:ascii="Calibri" w:hAnsi="Calibri" w:cs="Calibri"/>
+        </w:rPr>
+        <w:t>order_id</w:t>
+      </w:r>
+      <w:proofErr w:type="spellEnd"/>
+      <w:r>
+        <w:rPr>
+          <w:rFonts w:ascii="Calibri" w:hAnsi="Calibri" w:cs="Calibri"/>
+        </w:rPr>
+        <w:t xml:space="preserve"> INTEGER PRIMARY KEY,</w:t>
       </w:r>
     </w:p>
     <w:p>
@@ -1837,19 +2436,117 @@
         </w:rPr>
         <w:t xml:space="preserve">    </w:t>
       </w:r>
-    </w:p>
-    <w:p>
-      <w:pPr>
-        <w:ind w:left="360"/>
-        <w:rPr>
-          <w:rFonts w:ascii="Calibri" w:hAnsi="Calibri" w:cs="Calibri"/>
-        </w:rPr>
-      </w:pPr>
-      <w:r>
-        <w:rPr>
-          <w:rFonts w:ascii="Calibri" w:hAnsi="Calibri" w:cs="Calibri"/>
-        </w:rPr>
-        <w:t xml:space="preserve">    CONSTRAINT orders_fk FOREIGN KEY (cid) REFERENCES customers(cid)</w:t>
+      <w:proofErr w:type="spellStart"/>
+      <w:r>
+        <w:rPr>
+          <w:rFonts w:ascii="Calibri" w:hAnsi="Calibri" w:cs="Calibri"/>
+        </w:rPr>
+        <w:t>cid</w:t>
+      </w:r>
+      <w:proofErr w:type="spellEnd"/>
+      <w:r>
+        <w:rPr>
+          <w:rFonts w:ascii="Calibri" w:hAnsi="Calibri" w:cs="Calibri"/>
+        </w:rPr>
+        <w:t xml:space="preserve"> INTEGER NOT NULL,</w:t>
+      </w:r>
+    </w:p>
+    <w:p>
+      <w:pPr>
+        <w:ind w:left="360"/>
+        <w:rPr>
+          <w:rFonts w:ascii="Calibri" w:hAnsi="Calibri" w:cs="Calibri"/>
+        </w:rPr>
+      </w:pPr>
+      <w:r>
+        <w:rPr>
+          <w:rFonts w:ascii="Calibri" w:hAnsi="Calibri" w:cs="Calibri"/>
+        </w:rPr>
+        <w:t xml:space="preserve">    </w:t>
+      </w:r>
+      <w:proofErr w:type="spellStart"/>
+      <w:r>
+        <w:rPr>
+          <w:rFonts w:ascii="Calibri" w:hAnsi="Calibri" w:cs="Calibri"/>
+        </w:rPr>
+        <w:t>order_date</w:t>
+      </w:r>
+      <w:proofErr w:type="spellEnd"/>
+      <w:r>
+        <w:rPr>
+          <w:rFonts w:ascii="Calibri" w:hAnsi="Calibri" w:cs="Calibri"/>
+        </w:rPr>
+        <w:t xml:space="preserve"> DATETIME NOT NULL DEFAULT CURRENT_TIMESTAMP,</w:t>
+      </w:r>
+    </w:p>
+    <w:p>
+      <w:pPr>
+        <w:ind w:left="360"/>
+        <w:rPr>
+          <w:rFonts w:ascii="Calibri" w:hAnsi="Calibri" w:cs="Calibri"/>
+        </w:rPr>
+      </w:pPr>
+      <w:r>
+        <w:rPr>
+          <w:rFonts w:ascii="Calibri" w:hAnsi="Calibri" w:cs="Calibri"/>
+        </w:rPr>
+        <w:t xml:space="preserve">    </w:t>
+      </w:r>
+    </w:p>
+    <w:p>
+      <w:pPr>
+        <w:ind w:left="360"/>
+        <w:rPr>
+          <w:rFonts w:ascii="Calibri" w:hAnsi="Calibri" w:cs="Calibri"/>
+        </w:rPr>
+      </w:pPr>
+      <w:r>
+        <w:rPr>
+          <w:rFonts w:ascii="Calibri" w:hAnsi="Calibri" w:cs="Calibri"/>
+        </w:rPr>
+        <w:t xml:space="preserve">    CONSTRAINT </w:t>
+      </w:r>
+      <w:proofErr w:type="spellStart"/>
+      <w:r>
+        <w:rPr>
+          <w:rFonts w:ascii="Calibri" w:hAnsi="Calibri" w:cs="Calibri"/>
+        </w:rPr>
+        <w:t>orders_fk</w:t>
+      </w:r>
+      <w:proofErr w:type="spellEnd"/>
+      <w:r>
+        <w:rPr>
+          <w:rFonts w:ascii="Calibri" w:hAnsi="Calibri" w:cs="Calibri"/>
+        </w:rPr>
+        <w:t xml:space="preserve"> FOREIGN KEY (</w:t>
+      </w:r>
+      <w:proofErr w:type="spellStart"/>
+      <w:r>
+        <w:rPr>
+          <w:rFonts w:ascii="Calibri" w:hAnsi="Calibri" w:cs="Calibri"/>
+        </w:rPr>
+        <w:t>cid</w:t>
+      </w:r>
+      <w:proofErr w:type="spellEnd"/>
+      <w:r>
+        <w:rPr>
+          <w:rFonts w:ascii="Calibri" w:hAnsi="Calibri" w:cs="Calibri"/>
+        </w:rPr>
+        <w:t>) REFERENCES customers(</w:t>
+      </w:r>
+      <w:proofErr w:type="spellStart"/>
+      <w:r>
+        <w:rPr>
+          <w:rFonts w:ascii="Calibri" w:hAnsi="Calibri" w:cs="Calibri"/>
+        </w:rPr>
+        <w:t>cid</w:t>
+      </w:r>
+      <w:proofErr w:type="spellEnd"/>
+      <w:r>
+        <w:rPr>
+          <w:rFonts w:ascii="Calibri" w:hAnsi="Calibri" w:cs="Calibri"/>
+        </w:rPr>
+        <w:t>)</w:t>
       </w:r>
     </w:p>
     <w:p>
@@ -2035,7 +2732,21 @@
         <w:rPr>
           <w:rFonts w:ascii="Calibri" w:hAnsi="Calibri" w:cs="Calibri"/>
         </w:rPr>
-        <w:t>We can enter any column after or before any particular column by using the AFTER and BEFORE keywords.</w:t>
+        <w:t xml:space="preserve">We can enter any column after or before any </w:t>
+      </w:r>
+      <w:proofErr w:type="gramStart"/>
+      <w:r>
+        <w:rPr>
+          <w:rFonts w:ascii="Calibri" w:hAnsi="Calibri" w:cs="Calibri"/>
+        </w:rPr>
+        <w:t>particular column</w:t>
+      </w:r>
+      <w:proofErr w:type="gramEnd"/>
+      <w:r>
+        <w:rPr>
+          <w:rFonts w:ascii="Calibri" w:hAnsi="Calibri" w:cs="Calibri"/>
+        </w:rPr>
+        <w:t xml:space="preserve"> by using the AFTER and BEFORE keywords.</w:t>
       </w:r>
     </w:p>
     <w:p>
@@ -2086,7 +2797,21 @@
         <w:rPr>
           <w:rFonts w:ascii="Calibri" w:hAnsi="Calibri" w:cs="Calibri"/>
         </w:rPr>
-        <w:t>If you would like to add 2 columns at a time then use this</w:t>
+        <w:t xml:space="preserve">If you would like to add 2 columns at a </w:t>
+      </w:r>
+      <w:proofErr w:type="gramStart"/>
+      <w:r>
+        <w:rPr>
+          <w:rFonts w:ascii="Calibri" w:hAnsi="Calibri" w:cs="Calibri"/>
+        </w:rPr>
+        <w:t>time</w:t>
+      </w:r>
+      <w:proofErr w:type="gramEnd"/>
+      <w:r>
+        <w:rPr>
+          <w:rFonts w:ascii="Calibri" w:hAnsi="Calibri" w:cs="Calibri"/>
+        </w:rPr>
+        <w:t xml:space="preserve"> then use this</w:t>
       </w:r>
     </w:p>
     <w:p>
@@ -2112,20 +2837,49 @@
         <w:rPr>
           <w:rFonts w:ascii="Calibri" w:hAnsi="Calibri" w:cs="Calibri"/>
         </w:rPr>
-        <w:t>ADD COLUMN pan_number VARCHAR(255) AFTER surname,</w:t>
-      </w:r>
-    </w:p>
-    <w:p>
-      <w:pPr>
-        <w:rPr>
-          <w:rFonts w:ascii="Calibri" w:hAnsi="Calibri" w:cs="Calibri"/>
-        </w:rPr>
-      </w:pPr>
-      <w:r>
-        <w:rPr>
-          <w:rFonts w:ascii="Calibri" w:hAnsi="Calibri" w:cs="Calibri"/>
-        </w:rPr>
-        <w:t>ADD COLUMN joining_date DATETIME NOT NULL DEFAULT CURRENT_TIMESTAMP</w:t>
+        <w:t xml:space="preserve">ADD COLUMN </w:t>
+      </w:r>
+      <w:proofErr w:type="spellStart"/>
+      <w:r>
+        <w:rPr>
+          <w:rFonts w:ascii="Calibri" w:hAnsi="Calibri" w:cs="Calibri"/>
+        </w:rPr>
+        <w:t>pan_number</w:t>
+      </w:r>
+      <w:proofErr w:type="spellEnd"/>
+      <w:r>
+        <w:rPr>
+          <w:rFonts w:ascii="Calibri" w:hAnsi="Calibri" w:cs="Calibri"/>
+        </w:rPr>
+        <w:t xml:space="preserve"> VARCHAR(255) AFTER surname,</w:t>
+      </w:r>
+    </w:p>
+    <w:p>
+      <w:pPr>
+        <w:rPr>
+          <w:rFonts w:ascii="Calibri" w:hAnsi="Calibri" w:cs="Calibri"/>
+        </w:rPr>
+      </w:pPr>
+      <w:r>
+        <w:rPr>
+          <w:rFonts w:ascii="Calibri" w:hAnsi="Calibri" w:cs="Calibri"/>
+        </w:rPr>
+        <w:lastRenderedPageBreak/>
+        <w:t xml:space="preserve">ADD COLUMN </w:t>
+      </w:r>
+      <w:proofErr w:type="spellStart"/>
+      <w:r>
+        <w:rPr>
+          <w:rFonts w:ascii="Calibri" w:hAnsi="Calibri" w:cs="Calibri"/>
+        </w:rPr>
+        <w:t>joining_date</w:t>
+      </w:r>
+      <w:proofErr w:type="spellEnd"/>
+      <w:r>
+        <w:rPr>
+          <w:rFonts w:ascii="Calibri" w:hAnsi="Calibri" w:cs="Calibri"/>
+        </w:rPr>
+        <w:t xml:space="preserve"> DATETIME NOT NULL DEFAULT CURRENT_TIMESTAMP</w:t>
       </w:r>
     </w:p>
     <w:p>
@@ -2168,8 +2922,16 @@
         <w:rPr>
           <w:rFonts w:ascii="Calibri" w:hAnsi="Calibri" w:cs="Calibri"/>
         </w:rPr>
-        <w:t>ALTER TABLE customers DROP COLUMN pan_number</w:t>
-      </w:r>
+        <w:t xml:space="preserve">ALTER TABLE customers DROP COLUMN </w:t>
+      </w:r>
+      <w:proofErr w:type="spellStart"/>
+      <w:r>
+        <w:rPr>
+          <w:rFonts w:ascii="Calibri" w:hAnsi="Calibri" w:cs="Calibri"/>
+        </w:rPr>
+        <w:t>pan_number</w:t>
+      </w:r>
+      <w:proofErr w:type="spellEnd"/>
     </w:p>
     <w:p>
       <w:pPr>
@@ -2232,8 +2994,16 @@
         <w:rPr>
           <w:rFonts w:ascii="Calibri" w:hAnsi="Calibri" w:cs="Calibri"/>
         </w:rPr>
-        <w:t>DROP COLUMN joining_date</w:t>
-      </w:r>
+        <w:t xml:space="preserve">DROP COLUMN </w:t>
+      </w:r>
+      <w:proofErr w:type="spellStart"/>
+      <w:r>
+        <w:rPr>
+          <w:rFonts w:ascii="Calibri" w:hAnsi="Calibri" w:cs="Calibri"/>
+        </w:rPr>
+        <w:t>joining_date</w:t>
+      </w:r>
+      <w:proofErr w:type="spellEnd"/>
     </w:p>
     <w:p>
       <w:pPr>
@@ -2290,7 +3060,6 @@
         <w:rPr>
           <w:rFonts w:ascii="Calibri" w:hAnsi="Calibri" w:cs="Calibri"/>
         </w:rPr>
-        <w:lastRenderedPageBreak/>
         <w:t>ALTER TABLE customers MODIFY COLUMN surname INTEGER</w:t>
       </w:r>
     </w:p>
@@ -2396,7 +3165,21 @@
         <w:rPr>
           <w:rFonts w:ascii="Calibri" w:hAnsi="Calibri" w:cs="Calibri"/>
         </w:rPr>
-        <w:t>ALTER TABLE customers ADD CONSTRAINT customer_age_check CHECK (age &gt; 13)</w:t>
+        <w:t xml:space="preserve">ALTER TABLE customers ADD CONSTRAINT </w:t>
+      </w:r>
+      <w:proofErr w:type="spellStart"/>
+      <w:r>
+        <w:rPr>
+          <w:rFonts w:ascii="Calibri" w:hAnsi="Calibri" w:cs="Calibri"/>
+        </w:rPr>
+        <w:t>customer_age_check</w:t>
+      </w:r>
+      <w:proofErr w:type="spellEnd"/>
+      <w:r>
+        <w:rPr>
+          <w:rFonts w:ascii="Calibri" w:hAnsi="Calibri" w:cs="Calibri"/>
+        </w:rPr>
+        <w:t xml:space="preserve"> CHECK (age &gt; 13)</w:t>
       </w:r>
     </w:p>
     <w:p>
@@ -2427,7 +3210,21 @@
         <w:rPr>
           <w:rFonts w:ascii="Calibri" w:hAnsi="Calibri" w:cs="Calibri"/>
         </w:rPr>
-        <w:t xml:space="preserve">ALTER TABLE customers DROP CONSTRAINT customer_age_check  </w:t>
+        <w:t xml:space="preserve">ALTER TABLE customers DROP CONSTRAINT </w:t>
+      </w:r>
+      <w:proofErr w:type="spellStart"/>
+      <w:r>
+        <w:rPr>
+          <w:rFonts w:ascii="Calibri" w:hAnsi="Calibri" w:cs="Calibri"/>
+        </w:rPr>
+        <w:t>customer_age_check</w:t>
+      </w:r>
+      <w:proofErr w:type="spellEnd"/>
+      <w:r>
+        <w:rPr>
+          <w:rFonts w:ascii="Calibri" w:hAnsi="Calibri" w:cs="Calibri"/>
+        </w:rPr>
+        <w:t xml:space="preserve">  </w:t>
       </w:r>
     </w:p>
     <w:p>
@@ -2460,7 +3257,22 @@
         <w:rPr>
           <w:rFonts w:ascii="Calibri" w:hAnsi="Calibri" w:cs="Calibri"/>
         </w:rPr>
-        <w:t>ALTER TABLE customers ADD CONSTRAINT customer_age_check CHECK (age &gt; 6)</w:t>
+        <w:lastRenderedPageBreak/>
+        <w:t xml:space="preserve">ALTER TABLE customers ADD CONSTRAINT </w:t>
+      </w:r>
+      <w:proofErr w:type="spellStart"/>
+      <w:r>
+        <w:rPr>
+          <w:rFonts w:ascii="Calibri" w:hAnsi="Calibri" w:cs="Calibri"/>
+        </w:rPr>
+        <w:t>customer_age_check</w:t>
+      </w:r>
+      <w:proofErr w:type="spellEnd"/>
+      <w:r>
+        <w:rPr>
+          <w:rFonts w:ascii="Calibri" w:hAnsi="Calibri" w:cs="Calibri"/>
+        </w:rPr>
+        <w:t xml:space="preserve"> CHECK (age &gt; 6)</w:t>
       </w:r>
     </w:p>
     <w:p>

</xml_diff>